<commit_message>
Validation and stuff (dossier & shit)
</commit_message>
<xml_diff>
--- a/dossier.docx
+++ b/dossier.docx
@@ -80,15 +80,7 @@
         <w:t>Lösung</w:t>
       </w:r>
       <w:r>
-        <w:t xml:space="preserve">: Bootstrap entfernt Ränder, </w:t>
-      </w:r>
-      <w:proofErr w:type="spellStart"/>
-      <w:r>
-        <w:t>Padding</w:t>
-      </w:r>
-      <w:proofErr w:type="spellEnd"/>
-      <w:r>
-        <w:t xml:space="preserve"> &amp; Margin von „&lt;</w:t>
+        <w:t>: Bootstrap entfernt Ränder, Padding &amp; Margin von „&lt;</w:t>
       </w:r>
       <w:proofErr w:type="spellStart"/>
       <w:r>
@@ -130,12 +122,7 @@
       </w:r>
       <w:proofErr w:type="gramEnd"/>
       <w:r>
-        <w:t>-group“). Button wird m</w:t>
-      </w:r>
-      <w:bookmarkStart w:id="0" w:name="_GoBack"/>
-      <w:bookmarkEnd w:id="0"/>
-      <w:r>
-        <w:t xml:space="preserve">it einem div der Klasse </w:t>
+        <w:t xml:space="preserve">-group“). Button wird mit einem div der Klasse </w:t>
       </w:r>
       <w:proofErr w:type="gramStart"/>
       <w:r>
@@ -300,13 +287,7 @@
         <w:rPr>
           <w:u w:val="single"/>
         </w:rPr>
-        <w:t>Paket 2</w:t>
-      </w:r>
-      <w:r>
-        <w:rPr>
-          <w:u w:val="single"/>
-        </w:rPr>
-        <w:t>:</w:t>
+        <w:t>Paket 2:</w:t>
       </w:r>
     </w:p>
     <w:p>
@@ -450,6 +431,151 @@
       </w:r>
     </w:p>
     <w:p/>
+    <w:p>
+      <w:pPr>
+        <w:pStyle w:val="Titel"/>
+        <w:jc w:val="center"/>
+        <w:rPr>
+          <w:u w:val="single"/>
+        </w:rPr>
+      </w:pPr>
+      <w:r>
+        <w:rPr>
+          <w:u w:val="single"/>
+        </w:rPr>
+        <w:t>Paket 4:</w:t>
+      </w:r>
+    </w:p>
+    <w:p>
+      <w:r>
+        <w:t>Aufgabe 4.2:</w:t>
+      </w:r>
+    </w:p>
+    <w:p>
+      <w:r>
+        <w:t xml:space="preserve">Sessions speichern eine einzigartige </w:t>
+      </w:r>
+      <w:proofErr w:type="spellStart"/>
+      <w:r>
+        <w:t>SessionID</w:t>
+      </w:r>
+      <w:proofErr w:type="spellEnd"/>
+      <w:r>
+        <w:t xml:space="preserve"> in den Cookies des Clients. </w:t>
+      </w:r>
+    </w:p>
+    <w:p>
+      <w:r>
+        <w:t>Diese dient zur Identifizierung des Clients, wenn dieser sich zu einem späteren Zeitpunkt wieder verbinden will.</w:t>
+      </w:r>
+    </w:p>
+    <w:p>
+      <w:r>
+        <w:t xml:space="preserve">Wenn man </w:t>
+      </w:r>
+      <w:proofErr w:type="gramStart"/>
+      <w:r>
+        <w:t>diesen Cookie</w:t>
+      </w:r>
+      <w:proofErr w:type="gramEnd"/>
+      <w:r>
+        <w:t xml:space="preserve"> nun löscht und einen weiteren Request sendet, kann der Server nicht den Client wiedererkennen (da keine </w:t>
+      </w:r>
+      <w:proofErr w:type="spellStart"/>
+      <w:r>
+        <w:t>SessionID</w:t>
+      </w:r>
+      <w:proofErr w:type="spellEnd"/>
+      <w:r>
+        <w:t xml:space="preserve"> in seinen Cookies existiert</w:t>
+      </w:r>
+      <w:r>
+        <w:t>) und behandelt ihn als nicht angemeldeten Client.</w:t>
+      </w:r>
+    </w:p>
+    <w:p/>
+    <w:p>
+      <w:r>
+        <w:t>Session ohne Cookies: Indem man einer Session eine einzigartige ID zuweist und dem Client übergibt. Dieser kann dann per POST die ID schicken und daran erkannt werden.</w:t>
+      </w:r>
+    </w:p>
+    <w:p/>
+    <w:p>
+      <w:proofErr w:type="spellStart"/>
+      <w:r>
+        <w:t>Stored</w:t>
+      </w:r>
+      <w:proofErr w:type="spellEnd"/>
+      <w:r>
+        <w:t xml:space="preserve"> </w:t>
+      </w:r>
+      <w:proofErr w:type="spellStart"/>
+      <w:r>
+        <w:t>Procedure</w:t>
+      </w:r>
+      <w:proofErr w:type="spellEnd"/>
+      <w:r>
+        <w:t xml:space="preserve"> </w:t>
+      </w:r>
+      <w:proofErr w:type="spellStart"/>
+      <w:r>
+        <w:t>PreisfürNutzer</w:t>
+      </w:r>
+      <w:proofErr w:type="spellEnd"/>
+      <w:r>
+        <w:t>: Siehe P3.sql</w:t>
+      </w:r>
+    </w:p>
+    <w:p/>
+    <w:p>
+      <w:r>
+        <w:t>Sha1:64000:18</w:t>
+      </w:r>
+    </w:p>
+    <w:p>
+      <w:r>
+        <w:t xml:space="preserve">Sha1 beschreibt den benutzen </w:t>
+      </w:r>
+      <w:proofErr w:type="spellStart"/>
+      <w:r>
+        <w:t>Hashing</w:t>
+      </w:r>
+      <w:proofErr w:type="spellEnd"/>
+      <w:r>
+        <w:t xml:space="preserve"> Algorithmus (Sec</w:t>
+      </w:r>
+      <w:bookmarkStart w:id="0" w:name="_GoBack"/>
+      <w:bookmarkEnd w:id="0"/>
+      <w:r>
+        <w:t xml:space="preserve">ure Hash </w:t>
+      </w:r>
+      <w:proofErr w:type="spellStart"/>
+      <w:r>
+        <w:t>Algorithm</w:t>
+      </w:r>
+      <w:proofErr w:type="spellEnd"/>
+      <w:r>
+        <w:t>).</w:t>
+      </w:r>
+    </w:p>
+    <w:p>
+      <w:r>
+        <w:t>64000 beschreibt die Iterationen des Algorithmus.</w:t>
+      </w:r>
+    </w:p>
+    <w:p>
+      <w:r>
+        <w:t xml:space="preserve">18 die Menge der Bytes (144 Bits) </w:t>
+      </w:r>
+      <w:proofErr w:type="gramStart"/>
+      <w:r>
+        <w:t>des Hashes</w:t>
+      </w:r>
+      <w:proofErr w:type="gramEnd"/>
+      <w:r>
+        <w:t>.</w:t>
+      </w:r>
+    </w:p>
     <w:sectPr>
       <w:pgSz w:w="11906" w:h="16838"/>
       <w:pgMar w:top="1417" w:right="1417" w:bottom="1134" w:left="1417" w:header="708" w:footer="708" w:gutter="0"/>

</xml_diff>